<commit_message>
Small changes to Readme and document
</commit_message>
<xml_diff>
--- a/Documenten/Data Science for IoT 0986788.docx
+++ b/Documenten/Data Science for IoT 0986788.docx
@@ -254,6 +254,8 @@
         </w:rPr>
         <w:t>Leerling nummer: 0986788</w:t>
       </w:r>
+      <w:bookmarkStart w:id="0" w:name="_GoBack"/>
+      <w:bookmarkEnd w:id="0"/>
     </w:p>
     <w:p>
       <w:pPr>
@@ -352,7 +354,7 @@
             </w:rPr>
             <w:fldChar w:fldCharType="separate"/>
           </w:r>
-          <w:hyperlink w:anchor="_Toc38999340" w:history="1">
+          <w:hyperlink w:anchor="_Toc39003606" w:history="1">
             <w:r>
               <w:rPr>
                 <w:rStyle w:val="Hyperlink"/>
@@ -380,7 +382,7 @@
                 <w:noProof/>
                 <w:webHidden/>
               </w:rPr>
-              <w:instrText xml:space="preserve"> PAGEREF _Toc38999340 \h </w:instrText>
+              <w:instrText xml:space="preserve"> PAGEREF _Toc39003606 \h </w:instrText>
             </w:r>
             <w:r>
               <w:rPr>
@@ -423,7 +425,7 @@
               <w:lang w:eastAsia="en-GB"/>
             </w:rPr>
           </w:pPr>
-          <w:hyperlink w:anchor="_Toc38999341" w:history="1">
+          <w:hyperlink w:anchor="_Toc39003607" w:history="1">
             <w:r>
               <w:rPr>
                 <w:rStyle w:val="Hyperlink"/>
@@ -451,7 +453,7 @@
                 <w:noProof/>
                 <w:webHidden/>
               </w:rPr>
-              <w:instrText xml:space="preserve"> PAGEREF _Toc38999341 \h </w:instrText>
+              <w:instrText xml:space="preserve"> PAGEREF _Toc39003607 \h </w:instrText>
             </w:r>
             <w:r>
               <w:rPr>
@@ -494,7 +496,7 @@
               <w:lang w:eastAsia="en-GB"/>
             </w:rPr>
           </w:pPr>
-          <w:hyperlink w:anchor="_Toc38999342" w:history="1">
+          <w:hyperlink w:anchor="_Toc39003608" w:history="1">
             <w:r>
               <w:rPr>
                 <w:rStyle w:val="Hyperlink"/>
@@ -522,7 +524,7 @@
                 <w:noProof/>
                 <w:webHidden/>
               </w:rPr>
-              <w:instrText xml:space="preserve"> PAGEREF _Toc38999342 \h </w:instrText>
+              <w:instrText xml:space="preserve"> PAGEREF _Toc39003608 \h </w:instrText>
             </w:r>
             <w:r>
               <w:rPr>
@@ -565,7 +567,7 @@
               <w:lang w:eastAsia="en-GB"/>
             </w:rPr>
           </w:pPr>
-          <w:hyperlink w:anchor="_Toc38999343" w:history="1">
+          <w:hyperlink w:anchor="_Toc39003609" w:history="1">
             <w:r>
               <w:rPr>
                 <w:rStyle w:val="Hyperlink"/>
@@ -593,7 +595,7 @@
                 <w:noProof/>
                 <w:webHidden/>
               </w:rPr>
-              <w:instrText xml:space="preserve"> PAGEREF _Toc38999343 \h </w:instrText>
+              <w:instrText xml:space="preserve"> PAGEREF _Toc39003609 \h </w:instrText>
             </w:r>
             <w:r>
               <w:rPr>
@@ -636,7 +638,7 @@
               <w:lang w:eastAsia="en-GB"/>
             </w:rPr>
           </w:pPr>
-          <w:hyperlink w:anchor="_Toc38999344" w:history="1">
+          <w:hyperlink w:anchor="_Toc39003610" w:history="1">
             <w:r>
               <w:rPr>
                 <w:rStyle w:val="Hyperlink"/>
@@ -664,7 +666,7 @@
                 <w:noProof/>
                 <w:webHidden/>
               </w:rPr>
-              <w:instrText xml:space="preserve"> PAGEREF _Toc38999344 \h </w:instrText>
+              <w:instrText xml:space="preserve"> PAGEREF _Toc39003610 \h </w:instrText>
             </w:r>
             <w:r>
               <w:rPr>
@@ -707,7 +709,7 @@
               <w:lang w:eastAsia="en-GB"/>
             </w:rPr>
           </w:pPr>
-          <w:hyperlink w:anchor="_Toc38999345" w:history="1">
+          <w:hyperlink w:anchor="_Toc39003611" w:history="1">
             <w:r>
               <w:rPr>
                 <w:rStyle w:val="Hyperlink"/>
@@ -735,7 +737,7 @@
                 <w:noProof/>
                 <w:webHidden/>
               </w:rPr>
-              <w:instrText xml:space="preserve"> PAGEREF _Toc38999345 \h </w:instrText>
+              <w:instrText xml:space="preserve"> PAGEREF _Toc39003611 \h </w:instrText>
             </w:r>
             <w:r>
               <w:rPr>
@@ -755,7 +757,7 @@
                 <w:noProof/>
                 <w:webHidden/>
               </w:rPr>
-              <w:t>5</w:t>
+              <w:t>6</w:t>
             </w:r>
             <w:r>
               <w:rPr>
@@ -778,7 +780,7 @@
               <w:lang w:eastAsia="en-GB"/>
             </w:rPr>
           </w:pPr>
-          <w:hyperlink w:anchor="_Toc38999346" w:history="1">
+          <w:hyperlink w:anchor="_Toc39003612" w:history="1">
             <w:r>
               <w:rPr>
                 <w:rStyle w:val="Hyperlink"/>
@@ -806,7 +808,7 @@
                 <w:noProof/>
                 <w:webHidden/>
               </w:rPr>
-              <w:instrText xml:space="preserve"> PAGEREF _Toc38999346 \h </w:instrText>
+              <w:instrText xml:space="preserve"> PAGEREF _Toc39003612 \h </w:instrText>
             </w:r>
             <w:r>
               <w:rPr>
@@ -826,7 +828,7 @@
                 <w:noProof/>
                 <w:webHidden/>
               </w:rPr>
-              <w:t>6</w:t>
+              <w:t>7</w:t>
             </w:r>
             <w:r>
               <w:rPr>
@@ -849,7 +851,7 @@
               <w:lang w:eastAsia="en-GB"/>
             </w:rPr>
           </w:pPr>
-          <w:hyperlink w:anchor="_Toc38999347" w:history="1">
+          <w:hyperlink w:anchor="_Toc39003613" w:history="1">
             <w:r>
               <w:rPr>
                 <w:rStyle w:val="Hyperlink"/>
@@ -877,7 +879,7 @@
                 <w:noProof/>
                 <w:webHidden/>
               </w:rPr>
-              <w:instrText xml:space="preserve"> PAGEREF _Toc38999347 \h </w:instrText>
+              <w:instrText xml:space="preserve"> PAGEREF _Toc39003613 \h </w:instrText>
             </w:r>
             <w:r>
               <w:rPr>
@@ -920,7 +922,7 @@
               <w:lang w:eastAsia="en-GB"/>
             </w:rPr>
           </w:pPr>
-          <w:hyperlink w:anchor="_Toc38999348" w:history="1">
+          <w:hyperlink w:anchor="_Toc39003614" w:history="1">
             <w:r>
               <w:rPr>
                 <w:rStyle w:val="Hyperlink"/>
@@ -948,7 +950,7 @@
                 <w:noProof/>
                 <w:webHidden/>
               </w:rPr>
-              <w:instrText xml:space="preserve"> PAGEREF _Toc38999348 \h </w:instrText>
+              <w:instrText xml:space="preserve"> PAGEREF _Toc39003614 \h </w:instrText>
             </w:r>
             <w:r>
               <w:rPr>
@@ -991,7 +993,7 @@
               <w:lang w:eastAsia="en-GB"/>
             </w:rPr>
           </w:pPr>
-          <w:hyperlink w:anchor="_Toc38999349" w:history="1">
+          <w:hyperlink w:anchor="_Toc39003615" w:history="1">
             <w:r>
               <w:rPr>
                 <w:rStyle w:val="Hyperlink"/>
@@ -1019,7 +1021,7 @@
                 <w:noProof/>
                 <w:webHidden/>
               </w:rPr>
-              <w:instrText xml:space="preserve"> PAGEREF _Toc38999349 \h </w:instrText>
+              <w:instrText xml:space="preserve"> PAGEREF _Toc39003615 \h </w:instrText>
             </w:r>
             <w:r>
               <w:rPr>
@@ -1062,7 +1064,7 @@
               <w:lang w:eastAsia="en-GB"/>
             </w:rPr>
           </w:pPr>
-          <w:hyperlink w:anchor="_Toc38999350" w:history="1">
+          <w:hyperlink w:anchor="_Toc39003616" w:history="1">
             <w:r>
               <w:rPr>
                 <w:rStyle w:val="Hyperlink"/>
@@ -1090,7 +1092,7 @@
                 <w:noProof/>
                 <w:webHidden/>
               </w:rPr>
-              <w:instrText xml:space="preserve"> PAGEREF _Toc38999350 \h </w:instrText>
+              <w:instrText xml:space="preserve"> PAGEREF _Toc39003616 \h </w:instrText>
             </w:r>
             <w:r>
               <w:rPr>
@@ -1133,7 +1135,7 @@
               <w:lang w:eastAsia="en-GB"/>
             </w:rPr>
           </w:pPr>
-          <w:hyperlink w:anchor="_Toc38999351" w:history="1">
+          <w:hyperlink w:anchor="_Toc39003617" w:history="1">
             <w:r>
               <w:rPr>
                 <w:rStyle w:val="Hyperlink"/>
@@ -1161,7 +1163,7 @@
                 <w:noProof/>
                 <w:webHidden/>
               </w:rPr>
-              <w:instrText xml:space="preserve"> PAGEREF _Toc38999351 \h </w:instrText>
+              <w:instrText xml:space="preserve"> PAGEREF _Toc39003617 \h </w:instrText>
             </w:r>
             <w:r>
               <w:rPr>
@@ -1204,7 +1206,7 @@
               <w:lang w:eastAsia="en-GB"/>
             </w:rPr>
           </w:pPr>
-          <w:hyperlink w:anchor="_Toc38999352" w:history="1">
+          <w:hyperlink w:anchor="_Toc39003618" w:history="1">
             <w:r>
               <w:rPr>
                 <w:rStyle w:val="Hyperlink"/>
@@ -1232,7 +1234,7 @@
                 <w:noProof/>
                 <w:webHidden/>
               </w:rPr>
-              <w:instrText xml:space="preserve"> PAGEREF _Toc38999352 \h </w:instrText>
+              <w:instrText xml:space="preserve"> PAGEREF _Toc39003618 \h </w:instrText>
             </w:r>
             <w:r>
               <w:rPr>
@@ -1275,7 +1277,7 @@
               <w:lang w:eastAsia="en-GB"/>
             </w:rPr>
           </w:pPr>
-          <w:hyperlink w:anchor="_Toc38999353" w:history="1">
+          <w:hyperlink w:anchor="_Toc39003619" w:history="1">
             <w:r>
               <w:rPr>
                 <w:rStyle w:val="Hyperlink"/>
@@ -1303,7 +1305,7 @@
                 <w:noProof/>
                 <w:webHidden/>
               </w:rPr>
-              <w:instrText xml:space="preserve"> PAGEREF _Toc38999353 \h </w:instrText>
+              <w:instrText xml:space="preserve"> PAGEREF _Toc39003619 \h </w:instrText>
             </w:r>
             <w:r>
               <w:rPr>
@@ -1346,7 +1348,7 @@
               <w:lang w:eastAsia="en-GB"/>
             </w:rPr>
           </w:pPr>
-          <w:hyperlink w:anchor="_Toc38999354" w:history="1">
+          <w:hyperlink w:anchor="_Toc39003620" w:history="1">
             <w:r>
               <w:rPr>
                 <w:rStyle w:val="Hyperlink"/>
@@ -1374,7 +1376,7 @@
                 <w:noProof/>
                 <w:webHidden/>
               </w:rPr>
-              <w:instrText xml:space="preserve"> PAGEREF _Toc38999354 \h </w:instrText>
+              <w:instrText xml:space="preserve"> PAGEREF _Toc39003620 \h </w:instrText>
             </w:r>
             <w:r>
               <w:rPr>
@@ -1417,7 +1419,7 @@
               <w:lang w:eastAsia="en-GB"/>
             </w:rPr>
           </w:pPr>
-          <w:hyperlink w:anchor="_Toc38999355" w:history="1">
+          <w:hyperlink w:anchor="_Toc39003621" w:history="1">
             <w:r>
               <w:rPr>
                 <w:rStyle w:val="Hyperlink"/>
@@ -1445,7 +1447,7 @@
                 <w:noProof/>
                 <w:webHidden/>
               </w:rPr>
-              <w:instrText xml:space="preserve"> PAGEREF _Toc38999355 \h </w:instrText>
+              <w:instrText xml:space="preserve"> PAGEREF _Toc39003621 \h </w:instrText>
             </w:r>
             <w:r>
               <w:rPr>
@@ -1488,14 +1490,14 @@
               <w:lang w:eastAsia="en-GB"/>
             </w:rPr>
           </w:pPr>
-          <w:hyperlink w:anchor="_Toc38999356" w:history="1">
+          <w:hyperlink w:anchor="_Toc39003622" w:history="1">
             <w:r>
               <w:rPr>
                 <w:rStyle w:val="Hyperlink"/>
                 <w:noProof/>
                 <w:lang w:val="nl-NL"/>
               </w:rPr>
-              <w:t>Proces</w:t>
+              <w:t>Reflectie</w:t>
             </w:r>
             <w:r>
               <w:rPr>
@@ -1516,7 +1518,7 @@
                 <w:noProof/>
                 <w:webHidden/>
               </w:rPr>
-              <w:instrText xml:space="preserve"> PAGEREF _Toc38999356 \h </w:instrText>
+              <w:instrText xml:space="preserve"> PAGEREF _Toc39003622 \h </w:instrText>
             </w:r>
             <w:r>
               <w:rPr>
@@ -1559,7 +1561,7 @@
               <w:lang w:eastAsia="en-GB"/>
             </w:rPr>
           </w:pPr>
-          <w:hyperlink w:anchor="_Toc38999357" w:history="1">
+          <w:hyperlink w:anchor="_Toc39003623" w:history="1">
             <w:r>
               <w:rPr>
                 <w:rStyle w:val="Hyperlink"/>
@@ -1587,7 +1589,7 @@
                 <w:noProof/>
                 <w:webHidden/>
               </w:rPr>
-              <w:instrText xml:space="preserve"> PAGEREF _Toc38999357 \h </w:instrText>
+              <w:instrText xml:space="preserve"> PAGEREF _Toc39003623 \h </w:instrText>
             </w:r>
             <w:r>
               <w:rPr>
@@ -1663,7 +1665,7 @@
           <w:lang w:val="nl-NL"/>
         </w:rPr>
       </w:pPr>
-      <w:bookmarkStart w:id="0" w:name="_Toc38999340"/>
+      <w:bookmarkStart w:id="1" w:name="_Toc39003606"/>
       <w:r>
         <w:rPr>
           <w:lang w:val="nl-NL"/>
@@ -1671,15 +1673,15 @@
         <w:lastRenderedPageBreak/>
         <w:t>Inleiding</w:t>
       </w:r>
-      <w:bookmarkEnd w:id="0"/>
-    </w:p>
-    <w:p>
-      <w:pPr>
-        <w:rPr>
-          <w:lang w:val="nl-NL"/>
-        </w:rPr>
-      </w:pPr>
-      <w:bookmarkStart w:id="1" w:name="_Hlk38965798"/>
+      <w:bookmarkEnd w:id="1"/>
+    </w:p>
+    <w:p>
+      <w:pPr>
+        <w:rPr>
+          <w:lang w:val="nl-NL"/>
+        </w:rPr>
+      </w:pPr>
+      <w:bookmarkStart w:id="2" w:name="_Hlk38965798"/>
       <w:r>
         <w:rPr>
           <w:lang w:val="nl-NL"/>
@@ -1752,7 +1754,7 @@
         <w:t>t er allemaal bij komt kijken.</w:t>
       </w:r>
     </w:p>
-    <w:bookmarkEnd w:id="1"/>
+    <w:bookmarkEnd w:id="2"/>
     <w:p>
       <w:pPr>
         <w:rPr>
@@ -1780,7 +1782,7 @@
           <w:lang w:val="nl-NL"/>
         </w:rPr>
       </w:pPr>
-      <w:bookmarkStart w:id="2" w:name="_Toc38999341"/>
+      <w:bookmarkStart w:id="3" w:name="_Toc39003607"/>
       <w:r>
         <w:rPr>
           <w:lang w:val="nl-NL"/>
@@ -1788,7 +1790,7 @@
         <w:lastRenderedPageBreak/>
         <w:t>Project idee</w:t>
       </w:r>
-      <w:bookmarkEnd w:id="2"/>
+      <w:bookmarkEnd w:id="3"/>
     </w:p>
     <w:p>
       <w:pPr>
@@ -1977,7 +1979,7 @@
           <w:lang w:val="nl-NL"/>
         </w:rPr>
       </w:pPr>
-      <w:bookmarkStart w:id="3" w:name="_Toc38999342"/>
+      <w:bookmarkStart w:id="4" w:name="_Toc39003608"/>
       <w:r>
         <w:rPr>
           <w:lang w:val="nl-NL"/>
@@ -1985,25 +1987,39 @@
         <w:lastRenderedPageBreak/>
         <w:t>Hardware</w:t>
       </w:r>
-      <w:bookmarkEnd w:id="3"/>
-    </w:p>
-    <w:p>
-      <w:pPr>
-        <w:rPr>
-          <w:lang w:val="nl-NL"/>
-        </w:rPr>
-      </w:pPr>
-      <w:r>
-        <w:rPr>
-          <w:lang w:val="nl-NL"/>
-        </w:rPr>
-        <w:t xml:space="preserve">Het centrale onderdeel van dit project is de Raspberry pi 3B. De Raspberry pi is een microprocessor waar een besturingssysteem op draait. Ook heeft de Raspberry pi </w:t>
+      <w:bookmarkEnd w:id="4"/>
+    </w:p>
+    <w:p>
+      <w:pPr>
+        <w:rPr>
+          <w:lang w:val="nl-NL"/>
+        </w:rPr>
+      </w:pPr>
+      <w:r>
+        <w:rPr>
+          <w:lang w:val="nl-NL"/>
+        </w:rPr>
+        <w:t xml:space="preserve">Het centrale onderdeel van dit project is de Raspberry pi 3B. De Raspberry pi is een microprocessor waar een besturingssysteem op draait. Ook heeft de </w:t>
       </w:r>
       <w:proofErr w:type="spellStart"/>
       <w:r>
         <w:rPr>
           <w:lang w:val="nl-NL"/>
         </w:rPr>
+        <w:t>Raspberry</w:t>
+      </w:r>
+      <w:proofErr w:type="spellEnd"/>
+      <w:r>
+        <w:rPr>
+          <w:lang w:val="nl-NL"/>
+        </w:rPr>
+        <w:t xml:space="preserve"> pi </w:t>
+      </w:r>
+      <w:proofErr w:type="spellStart"/>
+      <w:r>
+        <w:rPr>
+          <w:lang w:val="nl-NL"/>
+        </w:rPr>
         <w:t>gpio</w:t>
       </w:r>
       <w:proofErr w:type="spellEnd"/>
@@ -2075,14 +2091,14 @@
           <w:lang w:val="nl-NL"/>
         </w:rPr>
       </w:pPr>
-      <w:bookmarkStart w:id="4" w:name="_Toc38999343"/>
+      <w:bookmarkStart w:id="5" w:name="_Toc39003609"/>
       <w:r>
         <w:rPr>
           <w:lang w:val="nl-NL"/>
         </w:rPr>
         <w:t>Sensor</w:t>
       </w:r>
-      <w:bookmarkEnd w:id="4"/>
+      <w:bookmarkEnd w:id="5"/>
     </w:p>
     <w:p>
       <w:pPr>
@@ -2284,14 +2300,14 @@
           <w:lang w:val="nl-NL"/>
         </w:rPr>
       </w:pPr>
-      <w:bookmarkStart w:id="5" w:name="_Toc38999344"/>
+      <w:bookmarkStart w:id="6" w:name="_Toc39003610"/>
       <w:r>
         <w:rPr>
           <w:lang w:val="nl-NL"/>
         </w:rPr>
         <w:t>Actuator</w:t>
       </w:r>
-      <w:bookmarkEnd w:id="5"/>
+      <w:bookmarkEnd w:id="6"/>
     </w:p>
     <w:p>
       <w:pPr>
@@ -2317,7 +2333,21 @@
         <w:rPr>
           <w:lang w:val="nl-NL"/>
         </w:rPr>
-        <w:t xml:space="preserve"> van de Raspberry pi niet veel stroom kan leveren is er een transistor gebruikt die de hoofdspanning van 5 volt aan de led geeft.</w:t>
+        <w:t xml:space="preserve"> van de </w:t>
+      </w:r>
+      <w:proofErr w:type="spellStart"/>
+      <w:r>
+        <w:rPr>
+          <w:lang w:val="nl-NL"/>
+        </w:rPr>
+        <w:t>Raspberry</w:t>
+      </w:r>
+      <w:proofErr w:type="spellEnd"/>
+      <w:r>
+        <w:rPr>
+          <w:lang w:val="nl-NL"/>
+        </w:rPr>
+        <w:t xml:space="preserve"> pi niet veel stroom kan leveren is er een transistor gebruikt die de hoofdspanning van 5 volt aan de led geeft.</w:t>
       </w:r>
     </w:p>
     <w:p>
@@ -2344,7 +2374,6 @@
           <w:lang w:val="nl-NL"/>
         </w:rPr>
       </w:pPr>
-      <w:bookmarkStart w:id="6" w:name="_Toc38999345"/>
       <w:r>
         <w:rPr>
           <w:lang w:val="nl-NL"/>
@@ -2359,6 +2388,7 @@
           <w:lang w:val="nl-NL"/>
         </w:rPr>
       </w:pPr>
+      <w:bookmarkStart w:id="7" w:name="_Toc39003611"/>
       <w:r>
         <w:rPr>
           <w:lang w:val="nl-NL"/>
@@ -2366,7 +2396,7 @@
         <w:lastRenderedPageBreak/>
         <w:t>Schema</w:t>
       </w:r>
-      <w:bookmarkEnd w:id="6"/>
+      <w:bookmarkEnd w:id="7"/>
     </w:p>
     <w:p>
       <w:pPr>
@@ -2489,7 +2519,6 @@
           <w:lang w:val="nl-NL"/>
         </w:rPr>
       </w:pPr>
-      <w:bookmarkStart w:id="7" w:name="_Toc38999346"/>
       <w:r>
         <w:rPr>
           <w:lang w:val="nl-NL"/>
@@ -2504,6 +2533,7 @@
           <w:lang w:val="nl-NL"/>
         </w:rPr>
       </w:pPr>
+      <w:bookmarkStart w:id="8" w:name="_Toc39003612"/>
       <w:r>
         <w:rPr>
           <w:lang w:val="nl-NL"/>
@@ -2511,7 +2541,7 @@
         <w:lastRenderedPageBreak/>
         <w:t>Bestellijst</w:t>
       </w:r>
-      <w:bookmarkEnd w:id="7"/>
+      <w:bookmarkEnd w:id="8"/>
     </w:p>
     <w:p>
       <w:pPr>
@@ -2633,7 +2663,7 @@
                 <w:lang w:val="nl-NL"/>
               </w:rPr>
             </w:pPr>
-            <w:bookmarkStart w:id="8" w:name="_Hlk38964036"/>
+            <w:bookmarkStart w:id="9" w:name="_Hlk38964036"/>
             <w:r>
               <w:rPr>
                 <w:lang w:val="nl-NL"/>
@@ -3328,7 +3358,7 @@
           </w:p>
         </w:tc>
       </w:tr>
-      <w:bookmarkEnd w:id="8"/>
+      <w:bookmarkEnd w:id="9"/>
       <w:tr>
         <w:tc>
           <w:tcPr>
@@ -3515,7 +3545,7 @@
           <w:lang w:val="nl-NL"/>
         </w:rPr>
       </w:pPr>
-      <w:bookmarkStart w:id="9" w:name="_Toc38999347"/>
+      <w:bookmarkStart w:id="10" w:name="_Toc39003613"/>
       <w:r>
         <w:rPr>
           <w:lang w:val="nl-NL"/>
@@ -3523,7 +3553,7 @@
         <w:lastRenderedPageBreak/>
         <w:t>Data-pipeline</w:t>
       </w:r>
-      <w:bookmarkEnd w:id="9"/>
+      <w:bookmarkEnd w:id="10"/>
     </w:p>
     <w:p>
       <w:pPr>
@@ -3552,14 +3582,14 @@
           <w:lang w:val="nl-NL"/>
         </w:rPr>
       </w:pPr>
-      <w:bookmarkStart w:id="10" w:name="_Toc38999348"/>
+      <w:bookmarkStart w:id="11" w:name="_Toc39003614"/>
       <w:r>
         <w:rPr>
           <w:lang w:val="nl-NL"/>
         </w:rPr>
         <w:t>Sensoren</w:t>
       </w:r>
-      <w:bookmarkEnd w:id="10"/>
+      <w:bookmarkEnd w:id="11"/>
     </w:p>
     <w:p>
       <w:pPr>
@@ -3671,14 +3701,14 @@
           <w:lang w:val="nl-NL"/>
         </w:rPr>
       </w:pPr>
-      <w:bookmarkStart w:id="11" w:name="_Toc38999349"/>
+      <w:bookmarkStart w:id="12" w:name="_Toc39003615"/>
       <w:r>
         <w:rPr>
           <w:lang w:val="nl-NL"/>
         </w:rPr>
         <w:t>Cloud opslag</w:t>
       </w:r>
-      <w:bookmarkEnd w:id="11"/>
+      <w:bookmarkEnd w:id="12"/>
     </w:p>
     <w:p>
       <w:pPr>
@@ -3753,14 +3783,14 @@
           <w:lang w:val="nl-NL"/>
         </w:rPr>
       </w:pPr>
-      <w:bookmarkStart w:id="12" w:name="_Toc38999350"/>
+      <w:bookmarkStart w:id="13" w:name="_Toc39003616"/>
       <w:r>
         <w:rPr>
           <w:lang w:val="nl-NL"/>
         </w:rPr>
         <w:t>Data-analyse</w:t>
       </w:r>
-      <w:bookmarkEnd w:id="12"/>
+      <w:bookmarkEnd w:id="13"/>
     </w:p>
     <w:p>
       <w:pPr>
@@ -3827,7 +3857,7 @@
           <w:lang w:val="nl-NL"/>
         </w:rPr>
       </w:pPr>
-      <w:bookmarkStart w:id="13" w:name="_Toc38999351"/>
+      <w:bookmarkStart w:id="14" w:name="_Toc39003617"/>
       <w:r>
         <w:rPr>
           <w:lang w:val="nl-NL"/>
@@ -3835,7 +3865,7 @@
         <w:lastRenderedPageBreak/>
         <w:t>Actuator</w:t>
       </w:r>
-      <w:bookmarkEnd w:id="13"/>
+      <w:bookmarkEnd w:id="14"/>
     </w:p>
     <w:p>
       <w:pPr>
@@ -4090,7 +4120,7 @@
           <w:lang w:val="nl-NL"/>
         </w:rPr>
       </w:pPr>
-      <w:bookmarkStart w:id="14" w:name="_Toc38999352"/>
+      <w:bookmarkStart w:id="15" w:name="_Toc39003618"/>
       <w:r>
         <w:rPr>
           <w:lang w:val="nl-NL"/>
@@ -4098,7 +4128,7 @@
         <w:lastRenderedPageBreak/>
         <w:t>Software</w:t>
       </w:r>
-      <w:bookmarkEnd w:id="14"/>
+      <w:bookmarkEnd w:id="15"/>
     </w:p>
     <w:p>
       <w:pPr>
@@ -4107,14 +4137,14 @@
           <w:lang w:val="nl-NL"/>
         </w:rPr>
       </w:pPr>
-      <w:bookmarkStart w:id="15" w:name="_Toc38999353"/>
+      <w:bookmarkStart w:id="16" w:name="_Toc39003619"/>
       <w:r>
         <w:rPr>
           <w:lang w:val="nl-NL"/>
         </w:rPr>
         <w:t>Raspbian</w:t>
       </w:r>
-      <w:bookmarkEnd w:id="15"/>
+      <w:bookmarkEnd w:id="16"/>
     </w:p>
     <w:p>
       <w:pPr>
@@ -4167,14 +4197,14 @@
           <w:lang w:val="nl-NL"/>
         </w:rPr>
       </w:pPr>
-      <w:bookmarkStart w:id="16" w:name="_Toc38999354"/>
+      <w:bookmarkStart w:id="17" w:name="_Toc39003620"/>
       <w:r>
         <w:rPr>
           <w:lang w:val="nl-NL"/>
         </w:rPr>
         <w:t>Python</w:t>
       </w:r>
-      <w:bookmarkEnd w:id="16"/>
+      <w:bookmarkEnd w:id="17"/>
       <w:r>
         <w:rPr>
           <w:lang w:val="nl-NL"/>
@@ -4240,14 +4270,14 @@
           <w:lang w:val="nl-NL"/>
         </w:rPr>
       </w:pPr>
-      <w:bookmarkStart w:id="17" w:name="_Toc38999355"/>
+      <w:bookmarkStart w:id="18" w:name="_Toc39003621"/>
       <w:r>
         <w:rPr>
           <w:lang w:val="nl-NL"/>
         </w:rPr>
         <w:t>Matlab analysis</w:t>
       </w:r>
-      <w:bookmarkEnd w:id="17"/>
+      <w:bookmarkEnd w:id="18"/>
     </w:p>
     <w:p>
       <w:pPr>
@@ -4342,6 +4372,7 @@
           <w:lang w:val="nl-NL"/>
         </w:rPr>
       </w:pPr>
+      <w:bookmarkStart w:id="19" w:name="_Toc39003622"/>
       <w:r>
         <w:rPr>
           <w:lang w:val="nl-NL"/>
@@ -4349,6 +4380,7 @@
         <w:lastRenderedPageBreak/>
         <w:t>Reflectie</w:t>
       </w:r>
+      <w:bookmarkEnd w:id="19"/>
     </w:p>
     <w:p>
       <w:pPr>
@@ -4594,7 +4626,7 @@
           <w:lang w:val="nl-NL"/>
         </w:rPr>
       </w:pPr>
-      <w:bookmarkStart w:id="18" w:name="_Toc38999357"/>
+      <w:bookmarkStart w:id="20" w:name="_Toc39003623"/>
       <w:r>
         <w:rPr>
           <w:lang w:val="nl-NL"/>
@@ -4602,7 +4634,7 @@
         <w:lastRenderedPageBreak/>
         <w:t>Bronnen</w:t>
       </w:r>
-      <w:bookmarkEnd w:id="18"/>
+      <w:bookmarkEnd w:id="20"/>
     </w:p>
     <w:p>
       <w:pPr>
@@ -4649,21 +4681,7 @@
             <w:rStyle w:val="Hyperlink"/>
             <w:lang w:val="nl-NL"/>
           </w:rPr>
-          <w:t>https://www.youtube.com/watch?v=KhiqINyH</w:t>
-        </w:r>
-        <w:r>
-          <w:rPr>
-            <w:rStyle w:val="Hyperlink"/>
-            <w:lang w:val="nl-NL"/>
-          </w:rPr>
-          <w:t>x</w:t>
-        </w:r>
-        <w:r>
-          <w:rPr>
-            <w:rStyle w:val="Hyperlink"/>
-            <w:lang w:val="nl-NL"/>
-          </w:rPr>
-          <w:t>08</w:t>
+          <w:t>https://www.youtube.com/watch?v=KhiqINyHx08</w:t>
         </w:r>
       </w:hyperlink>
     </w:p>
@@ -4772,8 +4790,6 @@
           <w:lang w:val="nl-NL"/>
         </w:rPr>
       </w:pPr>
-      <w:bookmarkStart w:id="19" w:name="_GoBack"/>
-      <w:bookmarkEnd w:id="19"/>
     </w:p>
     <w:sectPr>
       <w:pgSz w:w="11906" w:h="16838"/>
@@ -6175,7 +6191,7 @@
 </file>
 
 <file path=customXml/itemProps1.xml><?xml version="1.0" encoding="utf-8"?>
-<ds:datastoreItem xmlns:ds="http://schemas.openxmlformats.org/officeDocument/2006/customXml" ds:itemID="{541B9C7F-478D-4C28-B32F-ED649869D139}">
+<ds:datastoreItem xmlns:ds="http://schemas.openxmlformats.org/officeDocument/2006/customXml" ds:itemID="{C61BE1C9-8405-4814-9DE1-46B443FD4282}">
   <ds:schemaRefs>
     <ds:schemaRef ds:uri="http://schemas.openxmlformats.org/officeDocument/2006/bibliography"/>
   </ds:schemaRefs>

</xml_diff>